<commit_message>
modify after first succes pass ob lab_1
</commit_message>
<xml_diff>
--- a/Assembler_lr_1.docx
+++ b/Assembler_lr_1.docx
@@ -5393,7 +5393,7 @@
                 <w:szCs w:val="20"/>
                 <w:lang w:val="en-US"/>
               </w:rPr>
-              <w:t>00282000</w:t>
+              <w:t>0021001B</w:t>
             </w:r>
           </w:p>
         </w:tc>
@@ -5469,7 +5469,15 @@
                 <w:szCs w:val="20"/>
                 <w:lang w:val="en-US"/>
               </w:rPr>
-              <w:t>00401000</w:t>
+              <w:t>0040100</w:t>
+            </w:r>
+            <w:r>
+              <w:rPr>
+                <w:sz w:val="20"/>
+                <w:szCs w:val="20"/>
+                <w:lang w:val="en-US"/>
+              </w:rPr>
+              <w:t>6</w:t>
             </w:r>
           </w:p>
         </w:tc>
@@ -5652,7 +5660,7 @@
                 <w:szCs w:val="20"/>
                 <w:lang w:val="en-US"/>
               </w:rPr>
-              <w:t>0028201B</w:t>
+              <w:t>0021121B</w:t>
             </w:r>
           </w:p>
         </w:tc>
@@ -5728,14 +5736,7 @@
                 <w:szCs w:val="20"/>
                 <w:lang w:val="en-US"/>
               </w:rPr>
-              <w:t>0040100</w:t>
-            </w:r>
-            <w:r>
-              <w:rPr>
-                <w:sz w:val="20"/>
-                <w:szCs w:val="20"/>
-              </w:rPr>
-              <w:t>6</w:t>
+              <w:t>0040100C</w:t>
             </w:r>
           </w:p>
         </w:tc>
@@ -5944,7 +5945,7 @@
                 <w:szCs w:val="20"/>
                 <w:lang w:val="en-US"/>
               </w:rPr>
-              <w:t>00401000</w:t>
+              <w:t>00402001</w:t>
             </w:r>
           </w:p>
         </w:tc>
@@ -5995,7 +5996,7 @@
                 <w:szCs w:val="20"/>
                 <w:lang w:val="en-US"/>
               </w:rPr>
-              <w:t>0040100C</w:t>
+              <w:t>00401011</w:t>
             </w:r>
           </w:p>
         </w:tc>
@@ -6247,7 +6248,7 @@
                 <w:szCs w:val="20"/>
                 <w:lang w:val="en-US"/>
               </w:rPr>
-              <w:t>00401011</w:t>
+              <w:t>00401017</w:t>
             </w:r>
           </w:p>
         </w:tc>
@@ -6476,7 +6477,7 @@
                 <w:szCs w:val="20"/>
                 <w:lang w:val="en-US"/>
               </w:rPr>
-              <w:t>00401000</w:t>
+              <w:t>0040560A</w:t>
             </w:r>
           </w:p>
         </w:tc>
@@ -6501,7 +6502,7 @@
                 <w:szCs w:val="20"/>
                 <w:lang w:val="en-US"/>
               </w:rPr>
-              <w:t>00401017</w:t>
+              <w:t>0040101E</w:t>
             </w:r>
           </w:p>
         </w:tc>
@@ -8144,7 +8145,7 @@
     <w:lsdException w:name="Table Web 2" w:semiHidden="1" w:unhideWhenUsed="1"/>
     <w:lsdException w:name="Table Web 3" w:semiHidden="1" w:unhideWhenUsed="1"/>
     <w:lsdException w:name="Balloon Text" w:semiHidden="1" w:unhideWhenUsed="1"/>
-    <w:lsdException w:name="Table Grid" w:semiHidden="1" w:uiPriority="59" w:unhideWhenUsed="1"/>
+    <w:lsdException w:name="Table Grid" w:uiPriority="59"/>
     <w:lsdException w:name="Table Theme" w:semiHidden="1" w:unhideWhenUsed="1"/>
     <w:lsdException w:name="Placeholder Text" w:semiHidden="1"/>
     <w:lsdException w:name="No Spacing" w:uiPriority="1" w:qFormat="1"/>
@@ -8381,6 +8382,7 @@
   <w:style w:type="character" w:default="1" w:styleId="a0">
     <w:name w:val="Default Paragraph Font"/>
     <w:uiPriority w:val="1"/>
+    <w:semiHidden/>
     <w:unhideWhenUsed/>
   </w:style>
   <w:style w:type="table" w:default="1" w:styleId="a1">

</xml_diff>